<commit_message>
Updated Design Docs for Feb 2015 Bug Fixes, Competitor Changes, GH154 Fixed ERF FRF pct, GH322 Frequency of SQ items and Small Container Compactor
</commit_message>
<xml_diff>
--- a/design/Design Specification - Capture - Feb2015 Bug Fixes.docx
+++ b/design/Design Specification - Capture - Feb2015 Bug Fixes.docx
@@ -555,6 +555,12 @@
                 <w:rFonts w:asciiTheme="minorHAnsi" w:hAnsiTheme="minorHAnsi"/>
               </w:rPr>
             </w:pPr>
+            <w:r>
+              <w:rPr>
+                <w:rFonts w:asciiTheme="minorHAnsi" w:hAnsiTheme="minorHAnsi"/>
+              </w:rPr>
+              <w:t>2/6/2015</w:t>
+            </w:r>
           </w:p>
         </w:tc>
         <w:tc>
@@ -570,6 +576,12 @@
                 <w:rFonts w:asciiTheme="minorHAnsi" w:hAnsiTheme="minorHAnsi"/>
               </w:rPr>
             </w:pPr>
+            <w:r>
+              <w:rPr>
+                <w:rFonts w:asciiTheme="minorHAnsi" w:hAnsiTheme="minorHAnsi"/>
+              </w:rPr>
+              <w:t>1.2</w:t>
+            </w:r>
           </w:p>
         </w:tc>
         <w:tc>
@@ -584,6 +596,12 @@
                 <w:rFonts w:asciiTheme="minorHAnsi" w:hAnsiTheme="minorHAnsi"/>
               </w:rPr>
             </w:pPr>
+            <w:r>
+              <w:rPr>
+                <w:rFonts w:asciiTheme="minorHAnsi" w:hAnsiTheme="minorHAnsi"/>
+              </w:rPr>
+              <w:t>Removed items 233 &amp; 79 as they will not be completed in time for the release.</w:t>
+            </w:r>
           </w:p>
         </w:tc>
         <w:tc>
@@ -599,6 +617,14 @@
                 <w:rFonts w:asciiTheme="minorHAnsi" w:hAnsiTheme="minorHAnsi"/>
               </w:rPr>
             </w:pPr>
+            <w:r>
+              <w:rPr>
+                <w:rFonts w:asciiTheme="minorHAnsi" w:hAnsiTheme="minorHAnsi"/>
+              </w:rPr>
+              <w:t>Roger Behm</w:t>
+            </w:r>
+            <w:bookmarkStart w:id="0" w:name="_GoBack"/>
+            <w:bookmarkEnd w:id="0"/>
           </w:p>
         </w:tc>
       </w:tr>
@@ -3856,12 +3882,12 @@
         </w:rPr>
         <w:fldChar w:fldCharType="end"/>
       </w:r>
-      <w:bookmarkStart w:id="0" w:name="_Toc314721060"/>
-      <w:bookmarkStart w:id="1" w:name="_Toc314721188"/>
-      <w:bookmarkStart w:id="2" w:name="_Toc314721491"/>
-      <w:bookmarkStart w:id="3" w:name="_Toc314823104"/>
-      <w:bookmarkStart w:id="4" w:name="_Toc314827285"/>
-      <w:bookmarkStart w:id="5" w:name="_Toc420970829"/>
+      <w:bookmarkStart w:id="1" w:name="_Toc314721060"/>
+      <w:bookmarkStart w:id="2" w:name="_Toc314721188"/>
+      <w:bookmarkStart w:id="3" w:name="_Toc314721491"/>
+      <w:bookmarkStart w:id="4" w:name="_Toc314823104"/>
+      <w:bookmarkStart w:id="5" w:name="_Toc314827285"/>
+      <w:bookmarkStart w:id="6" w:name="_Toc420970829"/>
       <w:r>
         <w:rPr>
           <w:rFonts w:asciiTheme="minorHAnsi" w:hAnsiTheme="minorHAnsi"/>
@@ -3878,13 +3904,13 @@
           <w:rFonts w:asciiTheme="minorHAnsi" w:hAnsiTheme="minorHAnsi"/>
         </w:rPr>
       </w:pPr>
-      <w:bookmarkStart w:id="6" w:name="_Toc410125533"/>
-      <w:bookmarkEnd w:id="0"/>
+      <w:bookmarkStart w:id="7" w:name="_Toc410125533"/>
       <w:bookmarkEnd w:id="1"/>
       <w:bookmarkEnd w:id="2"/>
       <w:bookmarkEnd w:id="3"/>
       <w:bookmarkEnd w:id="4"/>
       <w:bookmarkEnd w:id="5"/>
+      <w:bookmarkEnd w:id="6"/>
       <w:r>
         <w:rPr>
           <w:rFonts w:asciiTheme="minorHAnsi" w:hAnsiTheme="minorHAnsi"/>
@@ -3892,7 +3918,7 @@
         <w:lastRenderedPageBreak/>
         <w:t>Business Requirements</w:t>
       </w:r>
-      <w:bookmarkEnd w:id="6"/>
+      <w:bookmarkEnd w:id="7"/>
     </w:p>
     <w:p>
       <w:pPr>
@@ -3902,26 +3928,26 @@
           <w:rFonts w:asciiTheme="minorHAnsi" w:hAnsiTheme="minorHAnsi"/>
         </w:rPr>
       </w:pPr>
-      <w:bookmarkStart w:id="7" w:name="_Toc342757859"/>
-      <w:bookmarkStart w:id="8" w:name="_Toc346297767"/>
-      <w:bookmarkStart w:id="9" w:name="_Toc404134497"/>
-      <w:bookmarkStart w:id="10" w:name="_Toc410125534"/>
+      <w:bookmarkStart w:id="8" w:name="_Toc342757859"/>
+      <w:bookmarkStart w:id="9" w:name="_Toc346297767"/>
+      <w:bookmarkStart w:id="10" w:name="_Toc404134497"/>
+      <w:bookmarkStart w:id="11" w:name="_Toc410125534"/>
       <w:r>
         <w:rPr>
           <w:rFonts w:asciiTheme="minorHAnsi" w:hAnsiTheme="minorHAnsi"/>
         </w:rPr>
         <w:t xml:space="preserve">Purpose of the </w:t>
       </w:r>
-      <w:bookmarkEnd w:id="7"/>
       <w:bookmarkEnd w:id="8"/>
       <w:bookmarkEnd w:id="9"/>
+      <w:bookmarkEnd w:id="10"/>
       <w:r>
         <w:rPr>
           <w:rFonts w:asciiTheme="minorHAnsi" w:hAnsiTheme="minorHAnsi"/>
         </w:rPr>
         <w:t>Design Specification</w:t>
       </w:r>
-      <w:bookmarkEnd w:id="10"/>
+      <w:bookmarkEnd w:id="11"/>
     </w:p>
     <w:p>
       <w:pPr>
@@ -3968,17 +3994,17 @@
           <w:rFonts w:asciiTheme="minorHAnsi" w:hAnsiTheme="minorHAnsi"/>
         </w:rPr>
       </w:pPr>
-      <w:bookmarkStart w:id="11" w:name="_Toc410125535"/>
-      <w:bookmarkStart w:id="12" w:name="_Toc342757861"/>
-      <w:bookmarkStart w:id="13" w:name="_Toc346297769"/>
-      <w:bookmarkStart w:id="14" w:name="_Toc404134499"/>
+      <w:bookmarkStart w:id="12" w:name="_Toc410125535"/>
+      <w:bookmarkStart w:id="13" w:name="_Toc342757861"/>
+      <w:bookmarkStart w:id="14" w:name="_Toc346297769"/>
+      <w:bookmarkStart w:id="15" w:name="_Toc404134499"/>
       <w:r>
         <w:rPr>
           <w:rFonts w:asciiTheme="minorHAnsi" w:hAnsiTheme="minorHAnsi"/>
         </w:rPr>
         <w:t>Bug list for current release</w:t>
       </w:r>
-      <w:bookmarkEnd w:id="11"/>
+      <w:bookmarkEnd w:id="12"/>
     </w:p>
     <w:p>
       <w:pPr>
@@ -4176,6 +4202,7 @@
               <w:jc w:val="center"/>
               <w:rPr>
                 <w:rFonts w:asciiTheme="minorHAnsi" w:hAnsiTheme="minorHAnsi"/>
+                <w:strike/>
               </w:rPr>
             </w:pPr>
             <w:hyperlink w:anchor="B_233" w:history="1">
@@ -4183,8 +4210,25 @@
                 <w:rPr>
                   <w:rStyle w:val="Hyperlink"/>
                   <w:rFonts w:asciiTheme="minorHAnsi" w:hAnsiTheme="minorHAnsi"/>
+                  <w:strike/>
                 </w:rPr>
-                <w:t>233</w:t>
+                <w:t>2</w:t>
+              </w:r>
+              <w:r>
+                <w:rPr>
+                  <w:rStyle w:val="Hyperlink"/>
+                  <w:rFonts w:asciiTheme="minorHAnsi" w:hAnsiTheme="minorHAnsi"/>
+                  <w:strike/>
+                </w:rPr>
+                <w:t>3</w:t>
+              </w:r>
+              <w:r>
+                <w:rPr>
+                  <w:rStyle w:val="Hyperlink"/>
+                  <w:rFonts w:asciiTheme="minorHAnsi" w:hAnsiTheme="minorHAnsi"/>
+                  <w:strike/>
+                </w:rPr>
+                <w:t>3</w:t>
               </w:r>
             </w:hyperlink>
           </w:p>
@@ -4204,11 +4248,13 @@
             <w:pPr>
               <w:rPr>
                 <w:rFonts w:asciiTheme="minorHAnsi" w:hAnsiTheme="minorHAnsi"/>
+                <w:strike/>
               </w:rPr>
             </w:pPr>
             <w:r>
               <w:rPr>
                 <w:rFonts w:asciiTheme="minorHAnsi" w:hAnsiTheme="minorHAnsi"/>
+                <w:strike/>
               </w:rPr>
               <w:t>Question on approval triggers for Existing accounts w/ out fees</w:t>
             </w:r>
@@ -4424,7 +4470,14 @@
                   <w:rStyle w:val="Hyperlink"/>
                   <w:rFonts w:asciiTheme="minorHAnsi" w:hAnsiTheme="minorHAnsi"/>
                 </w:rPr>
-                <w:t>246</w:t>
+                <w:t>24</w:t>
+              </w:r>
+              <w:r>
+                <w:rPr>
+                  <w:rStyle w:val="Hyperlink"/>
+                  <w:rFonts w:asciiTheme="minorHAnsi" w:hAnsiTheme="minorHAnsi"/>
+                </w:rPr>
+                <w:t>6</w:t>
               </w:r>
             </w:hyperlink>
           </w:p>
@@ -4515,9 +4568,9 @@
           </w:p>
         </w:tc>
       </w:tr>
-      <w:bookmarkEnd w:id="12"/>
       <w:bookmarkEnd w:id="13"/>
       <w:bookmarkEnd w:id="14"/>
+      <w:bookmarkEnd w:id="15"/>
       <w:tr>
         <w:trPr>
           <w:cantSplit/>
@@ -4552,11 +4605,6 @@
                 <w:rFonts w:asciiTheme="minorHAnsi" w:hAnsiTheme="minorHAnsi"/>
               </w:rPr>
               <w:instrText>HYPERLINK  \l "B_247"</w:instrText>
-            </w:r>
-            <w:r>
-              <w:rPr>
-                <w:rFonts w:asciiTheme="minorHAnsi" w:hAnsiTheme="minorHAnsi"/>
-              </w:rPr>
             </w:r>
             <w:r>
               <w:rPr>
@@ -4663,78 +4711,6 @@
                 <w:rFonts w:asciiTheme="minorHAnsi" w:hAnsiTheme="minorHAnsi"/>
               </w:rPr>
               <w:t>No Help Text for the Delivery Notes Help or Service Notes Help on Generate Documents Page</w:t>
-            </w:r>
-          </w:p>
-        </w:tc>
-      </w:tr>
-      <w:tr>
-        <w:trPr>
-          <w:cantSplit/>
-          <w:trHeight w:hRule="exact" w:val="432"/>
-        </w:trPr>
-        <w:tc>
-          <w:tcPr>
-            <w:tcW w:w="1530" w:type="dxa"/>
-            <w:tcBorders>
-              <w:top w:val="single" w:sz="4" w:space="0" w:color="auto"/>
-              <w:left w:val="single" w:sz="4" w:space="0" w:color="auto"/>
-              <w:bottom w:val="single" w:sz="4" w:space="0" w:color="auto"/>
-              <w:right w:val="single" w:sz="4" w:space="0" w:color="auto"/>
-            </w:tcBorders>
-            <w:vAlign w:val="center"/>
-          </w:tcPr>
-          <w:p>
-            <w:pPr>
-              <w:jc w:val="center"/>
-              <w:rPr>
-                <w:rFonts w:asciiTheme="minorHAnsi" w:hAnsiTheme="minorHAnsi"/>
-              </w:rPr>
-            </w:pPr>
-            <w:r>
-              <w:rPr>
-                <w:rFonts w:asciiTheme="minorHAnsi" w:hAnsiTheme="minorHAnsi"/>
-              </w:rPr>
-              <w:t>310</w:t>
-            </w:r>
-          </w:p>
-        </w:tc>
-        <w:tc>
-          <w:tcPr>
-            <w:tcW w:w="7380" w:type="dxa"/>
-            <w:tcBorders>
-              <w:top w:val="single" w:sz="4" w:space="0" w:color="auto"/>
-              <w:left w:val="single" w:sz="4" w:space="0" w:color="auto"/>
-              <w:bottom w:val="single" w:sz="4" w:space="0" w:color="auto"/>
-              <w:right w:val="single" w:sz="4" w:space="0" w:color="auto"/>
-            </w:tcBorders>
-            <w:vAlign w:val="center"/>
-          </w:tcPr>
-          <w:p>
-            <w:pPr>
-              <w:spacing w:line="276" w:lineRule="auto"/>
-              <w:rPr>
-                <w:rFonts w:asciiTheme="minorHAnsi" w:hAnsiTheme="minorHAnsi"/>
-              </w:rPr>
-            </w:pPr>
-            <w:r>
-              <w:rPr>
-                <w:rFonts w:asciiTheme="minorHAnsi" w:hAnsiTheme="minorHAnsi"/>
-              </w:rPr>
-              <w:t xml:space="preserve">Add new constraint for 4260 for multiple </w:t>
-            </w:r>
-            <w:proofErr w:type="spellStart"/>
-            <w:r>
-              <w:rPr>
-                <w:rFonts w:asciiTheme="minorHAnsi" w:hAnsiTheme="minorHAnsi"/>
-              </w:rPr>
-              <w:t>InfoPro</w:t>
-            </w:r>
-            <w:proofErr w:type="spellEnd"/>
-            <w:r>
-              <w:rPr>
-                <w:rFonts w:asciiTheme="minorHAnsi" w:hAnsiTheme="minorHAnsi"/>
-              </w:rPr>
-              <w:t xml:space="preserve"> divisions</w:t>
             </w:r>
           </w:p>
         </w:tc>
@@ -5150,12 +5126,15 @@
                 <w:rFonts w:asciiTheme="minorHAnsi" w:hAnsiTheme="minorHAnsi"/>
               </w:rPr>
             </w:pPr>
-            <w:r>
-              <w:rPr>
-                <w:rFonts w:asciiTheme="minorHAnsi" w:hAnsiTheme="minorHAnsi"/>
-              </w:rPr>
-              <w:t>316</w:t>
-            </w:r>
+            <w:hyperlink w:anchor="B_316" w:history="1">
+              <w:r>
+                <w:rPr>
+                  <w:rStyle w:val="Hyperlink"/>
+                  <w:rFonts w:asciiTheme="minorHAnsi" w:hAnsiTheme="minorHAnsi"/>
+                </w:rPr>
+                <w:t>316</w:t>
+              </w:r>
+            </w:hyperlink>
           </w:p>
         </w:tc>
         <w:tc>
@@ -5224,6 +5203,7 @@
               <w:jc w:val="center"/>
               <w:rPr>
                 <w:rFonts w:asciiTheme="minorHAnsi" w:hAnsiTheme="minorHAnsi"/>
+                <w:strike/>
               </w:rPr>
             </w:pPr>
             <w:hyperlink w:anchor="B_79" w:history="1">
@@ -5231,8 +5211,17 @@
                 <w:rPr>
                   <w:rStyle w:val="Hyperlink"/>
                   <w:rFonts w:asciiTheme="minorHAnsi" w:hAnsiTheme="minorHAnsi"/>
+                  <w:strike/>
                 </w:rPr>
-                <w:t>79</w:t>
+                <w:t>7</w:t>
+              </w:r>
+              <w:r>
+                <w:rPr>
+                  <w:rStyle w:val="Hyperlink"/>
+                  <w:rFonts w:asciiTheme="minorHAnsi" w:hAnsiTheme="minorHAnsi"/>
+                  <w:strike/>
+                </w:rPr>
+                <w:t>9</w:t>
               </w:r>
             </w:hyperlink>
           </w:p>
@@ -5253,12 +5242,14 @@
               <w:textAlignment w:val="center"/>
               <w:rPr>
                 <w:rFonts w:asciiTheme="minorHAnsi" w:hAnsiTheme="minorHAnsi"/>
+                <w:strike/>
               </w:rPr>
             </w:pPr>
             <w:proofErr w:type="spellStart"/>
             <w:r>
               <w:rPr>
                 <w:rFonts w:asciiTheme="minorHAnsi" w:hAnsiTheme="minorHAnsi"/>
+                <w:strike/>
               </w:rPr>
               <w:t>Div_Container_Size</w:t>
             </w:r>
@@ -5266,66 +5257,9 @@
             <w:r>
               <w:rPr>
                 <w:rFonts w:asciiTheme="minorHAnsi" w:hAnsiTheme="minorHAnsi"/>
+                <w:strike/>
               </w:rPr>
               <w:t xml:space="preserve"> missing .45</w:t>
-            </w:r>
-          </w:p>
-        </w:tc>
-      </w:tr>
-      <w:tr>
-        <w:trPr>
-          <w:cantSplit/>
-          <w:trHeight w:hRule="exact" w:val="550"/>
-        </w:trPr>
-        <w:tc>
-          <w:tcPr>
-            <w:tcW w:w="1530" w:type="dxa"/>
-            <w:tcBorders>
-              <w:top w:val="single" w:sz="4" w:space="0" w:color="auto"/>
-              <w:left w:val="single" w:sz="4" w:space="0" w:color="auto"/>
-              <w:bottom w:val="single" w:sz="4" w:space="0" w:color="auto"/>
-              <w:right w:val="single" w:sz="4" w:space="0" w:color="auto"/>
-            </w:tcBorders>
-            <w:vAlign w:val="center"/>
-          </w:tcPr>
-          <w:p>
-            <w:pPr>
-              <w:jc w:val="center"/>
-              <w:rPr>
-                <w:rFonts w:asciiTheme="minorHAnsi" w:hAnsiTheme="minorHAnsi"/>
-              </w:rPr>
-            </w:pPr>
-            <w:r>
-              <w:rPr>
-                <w:rFonts w:asciiTheme="minorHAnsi" w:hAnsiTheme="minorHAnsi"/>
-              </w:rPr>
-              <w:t>276</w:t>
-            </w:r>
-          </w:p>
-        </w:tc>
-        <w:tc>
-          <w:tcPr>
-            <w:tcW w:w="7380" w:type="dxa"/>
-            <w:tcBorders>
-              <w:top w:val="single" w:sz="4" w:space="0" w:color="auto"/>
-              <w:left w:val="single" w:sz="4" w:space="0" w:color="auto"/>
-              <w:bottom w:val="single" w:sz="4" w:space="0" w:color="auto"/>
-              <w:right w:val="single" w:sz="4" w:space="0" w:color="auto"/>
-            </w:tcBorders>
-            <w:vAlign w:val="center"/>
-          </w:tcPr>
-          <w:p>
-            <w:pPr>
-              <w:textAlignment w:val="center"/>
-              <w:rPr>
-                <w:rFonts w:asciiTheme="minorHAnsi" w:hAnsiTheme="minorHAnsi"/>
-              </w:rPr>
-            </w:pPr>
-            <w:r>
-              <w:rPr>
-                <w:rFonts w:asciiTheme="minorHAnsi" w:hAnsiTheme="minorHAnsi"/>
-              </w:rPr>
-              <w:t>Site Address 2 field does not populate on Gen Docs screen</w:t>
             </w:r>
           </w:p>
         </w:tc>
@@ -5362,8 +5296,6 @@
                 <w:t>284</w:t>
               </w:r>
             </w:hyperlink>
-            <w:bookmarkStart w:id="15" w:name="_GoBack"/>
-            <w:bookmarkEnd w:id="15"/>
           </w:p>
         </w:tc>
         <w:tc>
@@ -6049,6 +5981,7 @@
         <w:pStyle w:val="Heading2"/>
         <w:rPr>
           <w:rFonts w:asciiTheme="minorHAnsi" w:hAnsiTheme="minorHAnsi"/>
+          <w:strike/>
           <w:szCs w:val="28"/>
         </w:rPr>
       </w:pPr>
@@ -6056,6 +5989,7 @@
       <w:r>
         <w:rPr>
           <w:rFonts w:asciiTheme="minorHAnsi" w:hAnsiTheme="minorHAnsi"/>
+          <w:strike/>
           <w:szCs w:val="28"/>
         </w:rPr>
         <w:t>#</w:t>
@@ -6064,6 +5998,7 @@
       <w:r>
         <w:rPr>
           <w:rFonts w:asciiTheme="minorHAnsi" w:hAnsiTheme="minorHAnsi"/>
+          <w:strike/>
           <w:szCs w:val="28"/>
         </w:rPr>
         <w:t xml:space="preserve">79 </w:t>
@@ -6073,6 +6008,7 @@
       <w:r>
         <w:rPr>
           <w:rFonts w:asciiTheme="minorHAnsi" w:hAnsiTheme="minorHAnsi"/>
+          <w:strike/>
           <w:szCs w:val="28"/>
         </w:rPr>
         <w:t>Div_Container_Size</w:t>
@@ -6081,6 +6017,7 @@
       <w:r>
         <w:rPr>
           <w:rFonts w:asciiTheme="minorHAnsi" w:hAnsiTheme="minorHAnsi"/>
+          <w:strike/>
           <w:szCs w:val="28"/>
         </w:rPr>
         <w:t xml:space="preserve"> missing .45</w:t>
@@ -6093,6 +6030,7 @@
         <w:rPr>
           <w:rFonts w:asciiTheme="minorHAnsi" w:hAnsiTheme="minorHAnsi"/>
           <w:b/>
+          <w:strike/>
           <w:sz w:val="22"/>
           <w:szCs w:val="22"/>
         </w:rPr>
@@ -6101,6 +6039,7 @@
         <w:rPr>
           <w:rFonts w:asciiTheme="minorHAnsi" w:hAnsiTheme="minorHAnsi"/>
           <w:b/>
+          <w:strike/>
           <w:sz w:val="22"/>
           <w:szCs w:val="22"/>
         </w:rPr>
@@ -6114,6 +6053,7 @@
         <w:rPr>
           <w:rStyle w:val="apple-converted-space"/>
           <w:rFonts w:asciiTheme="minorHAnsi" w:hAnsiTheme="minorHAnsi" w:cs="Helvetica"/>
+          <w:strike/>
           <w:color w:val="333333"/>
           <w:sz w:val="22"/>
           <w:szCs w:val="22"/>
@@ -6123,6 +6063,7 @@
       <w:r>
         <w:rPr>
           <w:rFonts w:asciiTheme="minorHAnsi" w:hAnsiTheme="minorHAnsi" w:cs="Helvetica"/>
+          <w:strike/>
           <w:color w:val="333333"/>
           <w:sz w:val="22"/>
           <w:szCs w:val="22"/>
@@ -6134,6 +6075,7 @@
       <w:r>
         <w:rPr>
           <w:rFonts w:asciiTheme="minorHAnsi" w:hAnsiTheme="minorHAnsi" w:cs="Helvetica"/>
+          <w:strike/>
           <w:color w:val="333333"/>
           <w:sz w:val="22"/>
           <w:szCs w:val="22"/>
@@ -6145,6 +6087,7 @@
       <w:r>
         <w:rPr>
           <w:rFonts w:asciiTheme="minorHAnsi" w:hAnsiTheme="minorHAnsi" w:cs="Helvetica"/>
+          <w:strike/>
           <w:color w:val="333333"/>
           <w:sz w:val="22"/>
           <w:szCs w:val="22"/>
@@ -6160,6 +6103,7 @@
           <w:rStyle w:val="apple-converted-space"/>
           <w:rFonts w:asciiTheme="minorHAnsi" w:hAnsiTheme="minorHAnsi" w:cs="Helvetica"/>
           <w:b/>
+          <w:strike/>
           <w:color w:val="333333"/>
           <w:sz w:val="22"/>
           <w:szCs w:val="22"/>
@@ -6171,6 +6115,7 @@
           <w:rStyle w:val="apple-converted-space"/>
           <w:rFonts w:asciiTheme="minorHAnsi" w:hAnsiTheme="minorHAnsi" w:cs="Helvetica"/>
           <w:b/>
+          <w:strike/>
           <w:color w:val="333333"/>
           <w:sz w:val="22"/>
           <w:szCs w:val="22"/>
@@ -6185,6 +6130,7 @@
         <w:ind w:left="576"/>
         <w:rPr>
           <w:rFonts w:asciiTheme="minorHAnsi" w:hAnsiTheme="minorHAnsi" w:cs="Helvetica"/>
+          <w:strike/>
           <w:color w:val="333333"/>
           <w:sz w:val="22"/>
           <w:szCs w:val="22"/>
@@ -6194,6 +6140,7 @@
       <w:r>
         <w:rPr>
           <w:rFonts w:asciiTheme="minorHAnsi" w:hAnsiTheme="minorHAnsi" w:cs="Helvetica"/>
+          <w:strike/>
           <w:color w:val="333333"/>
           <w:sz w:val="22"/>
           <w:szCs w:val="22"/>
@@ -6205,6 +6152,7 @@
       <w:r>
         <w:rPr>
           <w:rFonts w:asciiTheme="minorHAnsi" w:hAnsiTheme="minorHAnsi" w:cs="Helvetica"/>
+          <w:strike/>
           <w:color w:val="333333"/>
           <w:sz w:val="22"/>
           <w:szCs w:val="22"/>
@@ -6216,6 +6164,7 @@
       <w:r>
         <w:rPr>
           <w:rFonts w:asciiTheme="minorHAnsi" w:hAnsiTheme="minorHAnsi" w:cs="Helvetica"/>
+          <w:strike/>
           <w:color w:val="333333"/>
           <w:sz w:val="22"/>
           <w:szCs w:val="22"/>
@@ -6860,6 +6809,7 @@
         <w:pStyle w:val="Heading2"/>
         <w:rPr>
           <w:rFonts w:asciiTheme="minorHAnsi" w:hAnsiTheme="minorHAnsi"/>
+          <w:strike/>
           <w:szCs w:val="28"/>
         </w:rPr>
       </w:pPr>
@@ -6867,6 +6817,7 @@
       <w:r>
         <w:rPr>
           <w:rFonts w:asciiTheme="minorHAnsi" w:hAnsiTheme="minorHAnsi"/>
+          <w:strike/>
           <w:szCs w:val="28"/>
         </w:rPr>
         <w:t>#</w:t>
@@ -6875,6 +6826,7 @@
       <w:r>
         <w:rPr>
           <w:rFonts w:asciiTheme="minorHAnsi" w:hAnsiTheme="minorHAnsi"/>
+          <w:strike/>
           <w:szCs w:val="28"/>
         </w:rPr>
         <w:t xml:space="preserve">233 </w:t>
@@ -6883,6 +6835,7 @@
       <w:r>
         <w:rPr>
           <w:rFonts w:asciiTheme="minorHAnsi" w:hAnsiTheme="minorHAnsi"/>
+          <w:strike/>
           <w:szCs w:val="28"/>
         </w:rPr>
         <w:t>Question on approval triggers for Existing accounts w/ out fees</w:t>
@@ -6896,6 +6849,7 @@
           <w:rStyle w:val="apple-converted-space"/>
           <w:rFonts w:asciiTheme="minorHAnsi" w:hAnsiTheme="minorHAnsi" w:cs="Helvetica"/>
           <w:b/>
+          <w:strike/>
           <w:color w:val="333333"/>
           <w:sz w:val="22"/>
           <w:szCs w:val="22"/>
@@ -6906,6 +6860,7 @@
         <w:rPr>
           <w:rFonts w:asciiTheme="minorHAnsi" w:hAnsiTheme="minorHAnsi"/>
           <w:b/>
+          <w:strike/>
           <w:sz w:val="22"/>
           <w:szCs w:val="22"/>
         </w:rPr>
@@ -6916,6 +6871,7 @@
           <w:rStyle w:val="apple-converted-space"/>
           <w:rFonts w:asciiTheme="minorHAnsi" w:hAnsiTheme="minorHAnsi" w:cs="Helvetica"/>
           <w:b/>
+          <w:strike/>
           <w:color w:val="333333"/>
           <w:sz w:val="22"/>
           <w:szCs w:val="22"/>
@@ -6933,6 +6889,7 @@
         </w:numPr>
         <w:rPr>
           <w:rFonts w:asciiTheme="minorHAnsi" w:hAnsiTheme="minorHAnsi" w:cs="Helvetica"/>
+          <w:strike/>
           <w:color w:val="333333"/>
           <w:sz w:val="22"/>
           <w:szCs w:val="22"/>
@@ -6942,6 +6899,7 @@
       <w:r>
         <w:rPr>
           <w:rFonts w:asciiTheme="minorHAnsi" w:hAnsiTheme="minorHAnsi" w:cs="Helvetica"/>
+          <w:strike/>
           <w:color w:val="333333"/>
           <w:sz w:val="22"/>
           <w:szCs w:val="22"/>
@@ -6956,6 +6914,7 @@
         <w:rPr>
           <w:rFonts w:asciiTheme="minorHAnsi" w:hAnsiTheme="minorHAnsi" w:cs="Helvetica"/>
           <w:bCs/>
+          <w:strike/>
           <w:color w:val="333333"/>
           <w:sz w:val="22"/>
           <w:szCs w:val="22"/>
@@ -6969,6 +6928,7 @@
           <w:rFonts w:asciiTheme="minorHAnsi" w:hAnsiTheme="minorHAnsi" w:cs="Helvetica"/>
           <w:b/>
           <w:bCs/>
+          <w:strike/>
           <w:color w:val="333333"/>
           <w:sz w:val="22"/>
           <w:szCs w:val="22"/>
@@ -6979,6 +6939,7 @@
           <w:rFonts w:asciiTheme="minorHAnsi" w:hAnsiTheme="minorHAnsi" w:cs="Helvetica"/>
           <w:b/>
           <w:bCs/>
+          <w:strike/>
           <w:color w:val="333333"/>
           <w:sz w:val="22"/>
           <w:szCs w:val="22"/>
@@ -6995,14 +6956,16 @@
         </w:numPr>
         <w:rPr>
           <w:rFonts w:asciiTheme="minorHAnsi" w:hAnsiTheme="minorHAnsi" w:cs="Helvetica"/>
-          <w:color w:val="333333"/>
-          <w:sz w:val="22"/>
-          <w:szCs w:val="22"/>
-        </w:rPr>
-      </w:pPr>
-      <w:r>
-        <w:rPr>
-          <w:rFonts w:asciiTheme="minorHAnsi" w:hAnsiTheme="minorHAnsi" w:cs="Helvetica"/>
+          <w:strike/>
+          <w:color w:val="333333"/>
+          <w:sz w:val="22"/>
+          <w:szCs w:val="22"/>
+        </w:rPr>
+      </w:pPr>
+      <w:r>
+        <w:rPr>
+          <w:rFonts w:asciiTheme="minorHAnsi" w:hAnsiTheme="minorHAnsi" w:cs="Helvetica"/>
+          <w:strike/>
           <w:color w:val="333333"/>
           <w:sz w:val="22"/>
           <w:szCs w:val="22"/>
@@ -7020,11 +6983,13 @@
         </w:numPr>
         <w:rPr>
           <w:rFonts w:asciiTheme="minorHAnsi" w:hAnsiTheme="minorHAnsi"/>
-        </w:rPr>
-      </w:pPr>
-      <w:r>
-        <w:rPr>
-          <w:rFonts w:asciiTheme="minorHAnsi" w:hAnsiTheme="minorHAnsi" w:cs="Helvetica"/>
+          <w:strike/>
+        </w:rPr>
+      </w:pPr>
+      <w:r>
+        <w:rPr>
+          <w:rFonts w:asciiTheme="minorHAnsi" w:hAnsiTheme="minorHAnsi" w:cs="Helvetica"/>
+          <w:strike/>
           <w:color w:val="333333"/>
           <w:sz w:val="22"/>
           <w:szCs w:val="22"/>
@@ -7037,6 +7002,7 @@
           <w:rFonts w:asciiTheme="minorHAnsi" w:hAnsiTheme="minorHAnsi" w:cs="Helvetica"/>
           <w:i/>
           <w:iCs/>
+          <w:strike/>
           <w:color w:val="333333"/>
           <w:sz w:val="22"/>
           <w:szCs w:val="22"/>
@@ -7047,6 +7013,7 @@
       <w:r>
         <w:rPr>
           <w:rFonts w:asciiTheme="minorHAnsi" w:hAnsiTheme="minorHAnsi" w:cs="Helvetica"/>
+          <w:strike/>
           <w:color w:val="333333"/>
           <w:sz w:val="22"/>
           <w:szCs w:val="22"/>
@@ -7059,6 +7026,7 @@
           <w:rFonts w:asciiTheme="minorHAnsi" w:hAnsiTheme="minorHAnsi" w:cs="Helvetica"/>
           <w:i/>
           <w:iCs/>
+          <w:strike/>
           <w:color w:val="333333"/>
           <w:sz w:val="22"/>
           <w:szCs w:val="22"/>
@@ -7069,6 +7037,7 @@
       <w:r>
         <w:rPr>
           <w:rFonts w:asciiTheme="minorHAnsi" w:hAnsiTheme="minorHAnsi" w:cs="Helvetica"/>
+          <w:strike/>
           <w:color w:val="333333"/>
           <w:sz w:val="22"/>
           <w:szCs w:val="22"/>
@@ -7081,6 +7050,7 @@
           <w:rFonts w:asciiTheme="minorHAnsi" w:hAnsiTheme="minorHAnsi" w:cs="Helvetica"/>
           <w:i/>
           <w:iCs/>
+          <w:strike/>
           <w:color w:val="333333"/>
           <w:sz w:val="22"/>
           <w:szCs w:val="22"/>
@@ -7090,6 +7060,7 @@
       <w:r>
         <w:rPr>
           <w:rFonts w:asciiTheme="minorHAnsi" w:hAnsiTheme="minorHAnsi" w:cs="Helvetica"/>
+          <w:strike/>
           <w:color w:val="333333"/>
           <w:sz w:val="22"/>
           <w:szCs w:val="22"/>
@@ -7100,6 +7071,7 @@
       <w:r>
         <w:rPr>
           <w:rFonts w:asciiTheme="minorHAnsi" w:hAnsiTheme="minorHAnsi" w:cs="Helvetica"/>
+          <w:strike/>
           <w:color w:val="333333"/>
           <w:sz w:val="22"/>
           <w:szCs w:val="22"/>
@@ -9010,43 +8982,39 @@
       <w:r>
         <w:rPr>
           <w:rFonts w:asciiTheme="minorHAnsi" w:hAnsiTheme="minorHAnsi"/>
-          <w:szCs w:val="28"/>
         </w:rPr>
         <w:t>#</w:t>
       </w:r>
-      <w:bookmarkStart w:id="60" w:name="B_323"/>
-      <w:r>
-        <w:rPr>
-          <w:rFonts w:asciiTheme="minorHAnsi" w:hAnsiTheme="minorHAnsi"/>
-          <w:szCs w:val="28"/>
-        </w:rPr>
-        <w:t xml:space="preserve">323 </w:t>
+      <w:bookmarkStart w:id="60" w:name="B_316"/>
+      <w:r>
+        <w:rPr>
+          <w:rFonts w:asciiTheme="minorHAnsi" w:hAnsiTheme="minorHAnsi"/>
+        </w:rPr>
+        <w:t xml:space="preserve">316 </w:t>
       </w:r>
       <w:bookmarkEnd w:id="60"/>
       <w:r>
         <w:rPr>
           <w:rFonts w:asciiTheme="minorHAnsi" w:hAnsiTheme="minorHAnsi"/>
-          <w:szCs w:val="28"/>
-        </w:rPr>
-        <w:t xml:space="preserve">Caster Related Issue - Rollout field should disappear on 6, 8, and 10 </w:t>
-      </w:r>
-      <w:proofErr w:type="spellStart"/>
-      <w:r>
-        <w:rPr>
-          <w:rFonts w:asciiTheme="minorHAnsi" w:hAnsiTheme="minorHAnsi"/>
-          <w:szCs w:val="28"/>
-        </w:rPr>
-        <w:t>yd</w:t>
-      </w:r>
-      <w:proofErr w:type="spellEnd"/>
-      <w:r>
-        <w:rPr>
-          <w:rFonts w:asciiTheme="minorHAnsi" w:hAnsiTheme="minorHAnsi"/>
-          <w:szCs w:val="28"/>
-        </w:rPr>
-        <w:t xml:space="preserve"> containers</w:t>
-      </w:r>
-      <w:bookmarkEnd w:id="59"/>
+        </w:rPr>
+        <w:t xml:space="preserve">FRF / ERF Large fees are not calculated correctly in summary or detail view.  </w:t>
+      </w:r>
+      <w:r>
+        <w:rPr>
+          <w:rFonts w:asciiTheme="minorHAnsi" w:hAnsiTheme="minorHAnsi"/>
+          <w:color w:val="333333"/>
+          <w:shd w:val="clear" w:color="auto" w:fill="FFFFFF"/>
+        </w:rPr>
+        <w:t>The Capture totals do not equal to the validation totals</w:t>
+      </w:r>
+      <w:r>
+        <w:rPr>
+          <w:rFonts w:asciiTheme="minorHAnsi" w:hAnsiTheme="minorHAnsi"/>
+          <w:color w:val="333333"/>
+          <w:shd w:val="clear" w:color="auto" w:fill="FFFFFF"/>
+        </w:rPr>
+        <w:t>.</w:t>
+      </w:r>
     </w:p>
     <w:p>
       <w:pPr>
@@ -9062,7 +9030,6 @@
           <w:szCs w:val="22"/>
         </w:rPr>
       </w:pPr>
-      <w:bookmarkStart w:id="61" w:name="_Toc410125561"/>
       <w:r>
         <w:rPr>
           <w:rFonts w:asciiTheme="minorHAnsi" w:hAnsiTheme="minorHAnsi"/>
@@ -9072,71 +9039,65 @@
         </w:rPr>
         <w:t>Issue</w:t>
       </w:r>
-      <w:bookmarkEnd w:id="61"/>
-    </w:p>
-    <w:p>
-      <w:pPr>
-        <w:pStyle w:val="BodyText"/>
+    </w:p>
+    <w:p>
+      <w:pPr>
+        <w:shd w:val="clear" w:color="auto" w:fill="FFFFFF"/>
+        <w:spacing w:before="100" w:beforeAutospacing="1" w:after="100" w:afterAutospacing="1" w:line="305" w:lineRule="atLeast"/>
         <w:ind w:left="720"/>
         <w:rPr>
-          <w:rFonts w:asciiTheme="minorHAnsi" w:hAnsiTheme="minorHAnsi"/>
-          <w:sz w:val="22"/>
-          <w:szCs w:val="22"/>
-        </w:rPr>
-      </w:pPr>
-      <w:r>
-        <w:rPr>
-          <w:rFonts w:asciiTheme="minorHAnsi" w:hAnsiTheme="minorHAnsi" w:cs="Helvetica"/>
+          <w:rFonts w:ascii="Helvetica" w:hAnsi="Helvetica" w:cs="Helvetica"/>
           <w:color w:val="333333"/>
           <w:sz w:val="21"/>
           <w:szCs w:val="21"/>
-          <w:shd w:val="clear" w:color="auto" w:fill="FFFFFF"/>
-        </w:rPr>
-        <w:t xml:space="preserve">Selected 2 </w:t>
-      </w:r>
-      <w:proofErr w:type="spellStart"/>
-      <w:r>
-        <w:rPr>
-          <w:rFonts w:asciiTheme="minorHAnsi" w:hAnsiTheme="minorHAnsi" w:cs="Helvetica"/>
+        </w:rPr>
+      </w:pPr>
+      <w:r>
+        <w:rPr>
+          <w:rFonts w:ascii="Helvetica" w:hAnsi="Helvetica" w:cs="Helvetica"/>
           <w:color w:val="333333"/>
           <w:sz w:val="21"/>
           <w:szCs w:val="21"/>
-          <w:shd w:val="clear" w:color="auto" w:fill="FFFFFF"/>
-        </w:rPr>
-        <w:t>yd</w:t>
-      </w:r>
-      <w:proofErr w:type="spellEnd"/>
-      <w:r>
-        <w:rPr>
-          <w:rFonts w:asciiTheme="minorHAnsi" w:hAnsiTheme="minorHAnsi" w:cs="Helvetica"/>
+        </w:rPr>
+        <w:t xml:space="preserve">For quote A1512585, A1512587 </w:t>
+      </w:r>
+      <w:proofErr w:type="gramStart"/>
+      <w:r>
+        <w:rPr>
+          <w:rFonts w:ascii="Helvetica" w:hAnsi="Helvetica" w:cs="Helvetica"/>
           <w:color w:val="333333"/>
           <w:sz w:val="21"/>
           <w:szCs w:val="21"/>
-          <w:shd w:val="clear" w:color="auto" w:fill="FFFFFF"/>
-        </w:rPr>
-        <w:t xml:space="preserve">, checked casters, picked rollout of 0-10 feet. Then changed to 6 yd. Caster field disappeared but the </w:t>
-      </w:r>
-      <w:proofErr w:type="spellStart"/>
-      <w:r>
-        <w:rPr>
-          <w:rFonts w:asciiTheme="minorHAnsi" w:hAnsiTheme="minorHAnsi" w:cs="Helvetica"/>
+        </w:rPr>
+        <w:t>On</w:t>
+      </w:r>
+      <w:proofErr w:type="gramEnd"/>
+      <w:r>
+        <w:rPr>
+          <w:rFonts w:ascii="Helvetica" w:hAnsi="Helvetica" w:cs="Helvetica"/>
           <w:color w:val="333333"/>
           <w:sz w:val="21"/>
           <w:szCs w:val="21"/>
-          <w:shd w:val="clear" w:color="auto" w:fill="FFFFFF"/>
-        </w:rPr>
-        <w:t>rolluot</w:t>
-      </w:r>
-      <w:proofErr w:type="spellEnd"/>
-      <w:r>
-        <w:rPr>
-          <w:rFonts w:asciiTheme="minorHAnsi" w:hAnsiTheme="minorHAnsi" w:cs="Helvetica"/>
+        </w:rPr>
+        <w:t xml:space="preserve"> the Generate Documents page in the Monthly Totals detail view the FRF and ERF proposed prices appear incorrect.</w:t>
+      </w:r>
+      <w:r>
+        <w:rPr>
+          <w:rFonts w:ascii="Helvetica" w:hAnsi="Helvetica" w:cs="Helvetica"/>
           <w:color w:val="333333"/>
           <w:sz w:val="21"/>
           <w:szCs w:val="21"/>
-          <w:shd w:val="clear" w:color="auto" w:fill="FFFFFF"/>
-        </w:rPr>
-        <w:t xml:space="preserve"> field remained and I was allowed to move to the next screen. Same for 8 and 10 yd.</w:t>
+        </w:rPr>
+        <w:t xml:space="preserve"> </w:t>
+      </w:r>
+      <w:r>
+        <w:rPr>
+          <w:rFonts w:ascii="Helvetica" w:hAnsi="Helvetica" w:cs="Helvetica"/>
+          <w:color w:val="333333"/>
+          <w:sz w:val="21"/>
+          <w:szCs w:val="21"/>
+        </w:rPr>
+        <w:t>The Capture totals do not equal to the validation totals. Occurs with large container. Did not occur on small container Quote A1512584. Does occur in Production - see Quote A1583699 as sample.</w:t>
       </w:r>
     </w:p>
     <w:p>
@@ -9164,9 +9125,9 @@
         <w:pStyle w:val="NormalWeb"/>
         <w:shd w:val="clear" w:color="auto" w:fill="FFFFFF"/>
         <w:spacing w:after="240" w:afterAutospacing="0" w:line="305" w:lineRule="atLeast"/>
-        <w:ind w:left="720"/>
-        <w:rPr>
-          <w:rFonts w:asciiTheme="minorHAnsi" w:hAnsiTheme="minorHAnsi" w:cs="Helvetica"/>
+        <w:ind w:left="576"/>
+        <w:rPr>
+          <w:rFonts w:ascii="Helvetica" w:hAnsi="Helvetica" w:cs="Helvetica"/>
           <w:color w:val="333333"/>
           <w:sz w:val="21"/>
           <w:szCs w:val="21"/>
@@ -9174,139 +9135,139 @@
       </w:pPr>
       <w:r>
         <w:rPr>
-          <w:rFonts w:asciiTheme="minorHAnsi" w:hAnsiTheme="minorHAnsi" w:cs="Helvetica"/>
+          <w:rFonts w:ascii="Helvetica" w:hAnsi="Helvetica" w:cs="Helvetica"/>
           <w:color w:val="333333"/>
           <w:sz w:val="21"/>
           <w:szCs w:val="21"/>
         </w:rPr>
-        <w:t xml:space="preserve">Rollout is hidden when casters are unchecked and casters are visible for container sizes below 6 yds. In this case when 2 </w:t>
-      </w:r>
-      <w:proofErr w:type="spellStart"/>
-      <w:r>
-        <w:rPr>
-          <w:rFonts w:asciiTheme="minorHAnsi" w:hAnsiTheme="minorHAnsi" w:cs="Helvetica"/>
+        <w:t xml:space="preserve">The issue is the validation spreadsheet. We need to take into account the estimated tons and estimated lifts per month when calculating the </w:t>
+      </w:r>
+      <w:proofErr w:type="gramStart"/>
+      <w:r>
+        <w:rPr>
+          <w:rFonts w:ascii="Helvetica" w:hAnsi="Helvetica" w:cs="Helvetica"/>
           <w:color w:val="333333"/>
           <w:sz w:val="21"/>
           <w:szCs w:val="21"/>
         </w:rPr>
-        <w:t>yd</w:t>
-      </w:r>
-      <w:proofErr w:type="spellEnd"/>
-      <w:r>
-        <w:rPr>
-          <w:rFonts w:asciiTheme="minorHAnsi" w:hAnsiTheme="minorHAnsi" w:cs="Helvetica"/>
+        <w:t>Large</w:t>
+      </w:r>
+      <w:proofErr w:type="gramEnd"/>
+      <w:r>
+        <w:rPr>
+          <w:rFonts w:ascii="Helvetica" w:hAnsi="Helvetica" w:cs="Helvetica"/>
           <w:color w:val="333333"/>
           <w:sz w:val="21"/>
           <w:szCs w:val="21"/>
         </w:rPr>
-        <w:t xml:space="preserve"> was selected and casters was checked, rollout appeared, but when yardage was changed to 6 </w:t>
-      </w:r>
-      <w:proofErr w:type="spellStart"/>
-      <w:r>
-        <w:rPr>
-          <w:rFonts w:asciiTheme="minorHAnsi" w:hAnsiTheme="minorHAnsi" w:cs="Helvetica"/>
+        <w:t xml:space="preserve"> container disposal fees. </w:t>
+      </w:r>
+      <w:r>
+        <w:rPr>
+          <w:rFonts w:ascii="Helvetica" w:hAnsi="Helvetica" w:cs="Helvetica"/>
           <w:color w:val="333333"/>
           <w:sz w:val="21"/>
           <w:szCs w:val="21"/>
         </w:rPr>
-        <w:t>yd</w:t>
-      </w:r>
-      <w:proofErr w:type="spellEnd"/>
-      <w:r>
-        <w:rPr>
-          <w:rFonts w:asciiTheme="minorHAnsi" w:hAnsiTheme="minorHAnsi" w:cs="Helvetica"/>
+        <w:lastRenderedPageBreak/>
+        <w:t xml:space="preserve">Multiplying the line item total amount by the </w:t>
+      </w:r>
+      <w:proofErr w:type="spellStart"/>
+      <w:proofErr w:type="gramStart"/>
+      <w:r>
+        <w:rPr>
+          <w:rFonts w:ascii="Helvetica" w:hAnsi="Helvetica" w:cs="Helvetica"/>
           <w:color w:val="333333"/>
           <w:sz w:val="21"/>
           <w:szCs w:val="21"/>
         </w:rPr>
-        <w:t xml:space="preserve"> casters disappeared as expected but it stayed checked, hence rollout did not disappear.</w:t>
-      </w:r>
-    </w:p>
-    <w:p>
-      <w:pPr>
-        <w:pStyle w:val="NormalWeb"/>
-        <w:shd w:val="clear" w:color="auto" w:fill="FFFFFF"/>
-        <w:spacing w:before="0" w:beforeAutospacing="0" w:line="305" w:lineRule="atLeast"/>
-        <w:ind w:left="576"/>
-        <w:rPr>
-          <w:rFonts w:asciiTheme="minorHAnsi" w:hAnsiTheme="minorHAnsi" w:cs="Helvetica"/>
+        <w:t>est</w:t>
+      </w:r>
+      <w:proofErr w:type="spellEnd"/>
+      <w:proofErr w:type="gramEnd"/>
+      <w:r>
+        <w:rPr>
+          <w:rFonts w:ascii="Helvetica" w:hAnsi="Helvetica" w:cs="Helvetica"/>
           <w:color w:val="333333"/>
           <w:sz w:val="21"/>
           <w:szCs w:val="21"/>
         </w:rPr>
-      </w:pPr>
-      <w:r>
-        <w:rPr>
-          <w:rFonts w:asciiTheme="minorHAnsi" w:hAnsiTheme="minorHAnsi" w:cs="Helvetica"/>
+        <w:t xml:space="preserve"> tons and </w:t>
+      </w:r>
+      <w:proofErr w:type="spellStart"/>
+      <w:r>
+        <w:rPr>
+          <w:rFonts w:ascii="Helvetica" w:hAnsi="Helvetica" w:cs="Helvetica"/>
           <w:color w:val="333333"/>
           <w:sz w:val="21"/>
           <w:szCs w:val="21"/>
         </w:rPr>
-        <w:lastRenderedPageBreak/>
-        <w:t xml:space="preserve">Solution: if casters are selected for a container &lt; 6 </w:t>
-      </w:r>
-      <w:proofErr w:type="spellStart"/>
-      <w:r>
-        <w:rPr>
-          <w:rFonts w:asciiTheme="minorHAnsi" w:hAnsiTheme="minorHAnsi" w:cs="Helvetica"/>
+        <w:t>est</w:t>
+      </w:r>
+      <w:proofErr w:type="spellEnd"/>
+      <w:r>
+        <w:rPr>
+          <w:rFonts w:ascii="Helvetica" w:hAnsi="Helvetica" w:cs="Helvetica"/>
           <w:color w:val="333333"/>
           <w:sz w:val="21"/>
           <w:szCs w:val="21"/>
         </w:rPr>
-        <w:t>yrds</w:t>
+        <w:t xml:space="preserve"> lifts will get the correct calculation to validate against. </w:t>
+      </w:r>
+    </w:p>
+    <w:p>
+      <w:pPr>
+        <w:pStyle w:val="BodyText"/>
+      </w:pPr>
+    </w:p>
+    <w:p>
+      <w:pPr>
+        <w:pStyle w:val="Heading2"/>
+        <w:rPr>
+          <w:rFonts w:asciiTheme="minorHAnsi" w:hAnsiTheme="minorHAnsi"/>
+          <w:szCs w:val="28"/>
+        </w:rPr>
+      </w:pPr>
+      <w:r>
+        <w:rPr>
+          <w:rFonts w:asciiTheme="minorHAnsi" w:hAnsiTheme="minorHAnsi"/>
+          <w:szCs w:val="28"/>
+        </w:rPr>
+        <w:t>#</w:t>
+      </w:r>
+      <w:bookmarkStart w:id="61" w:name="B_323"/>
+      <w:r>
+        <w:rPr>
+          <w:rFonts w:asciiTheme="minorHAnsi" w:hAnsiTheme="minorHAnsi"/>
+          <w:szCs w:val="28"/>
+        </w:rPr>
+        <w:t xml:space="preserve">323 </w:t>
+      </w:r>
+      <w:bookmarkEnd w:id="61"/>
+      <w:r>
+        <w:rPr>
+          <w:rFonts w:asciiTheme="minorHAnsi" w:hAnsiTheme="minorHAnsi"/>
+          <w:szCs w:val="28"/>
+        </w:rPr>
+        <w:t xml:space="preserve">Caster Related Issue - Rollout field should disappear on 6, 8, and 10 </w:t>
+      </w:r>
+      <w:proofErr w:type="spellStart"/>
+      <w:r>
+        <w:rPr>
+          <w:rFonts w:asciiTheme="minorHAnsi" w:hAnsiTheme="minorHAnsi"/>
+          <w:szCs w:val="28"/>
+        </w:rPr>
+        <w:t>yd</w:t>
       </w:r>
       <w:proofErr w:type="spellEnd"/>
       <w:r>
         <w:rPr>
-          <w:rFonts w:asciiTheme="minorHAnsi" w:hAnsiTheme="minorHAnsi" w:cs="Helvetica"/>
-          <w:color w:val="333333"/>
-          <w:sz w:val="21"/>
-          <w:szCs w:val="21"/>
-        </w:rPr>
-        <w:t>, when the container is changed to &gt;= 6 yards hide the casters checkbox and default it to unchecked.</w:t>
-      </w:r>
-    </w:p>
-    <w:p>
-      <w:pPr>
-        <w:pStyle w:val="BodyText"/>
-        <w:rPr>
-          <w:rFonts w:asciiTheme="minorHAnsi" w:hAnsiTheme="minorHAnsi"/>
-        </w:rPr>
-      </w:pPr>
-    </w:p>
-    <w:p>
-      <w:pPr>
-        <w:pStyle w:val="Heading2"/>
-        <w:rPr>
           <w:rFonts w:asciiTheme="minorHAnsi" w:hAnsiTheme="minorHAnsi"/>
           <w:szCs w:val="28"/>
         </w:rPr>
-      </w:pPr>
-      <w:bookmarkStart w:id="62" w:name="_Toc410125562"/>
-      <w:r>
-        <w:rPr>
-          <w:rFonts w:asciiTheme="minorHAnsi" w:hAnsiTheme="minorHAnsi"/>
-          <w:szCs w:val="28"/>
-        </w:rPr>
-        <w:t>#</w:t>
-      </w:r>
-      <w:bookmarkStart w:id="63" w:name="B_328"/>
-      <w:r>
-        <w:rPr>
-          <w:rFonts w:asciiTheme="minorHAnsi" w:hAnsiTheme="minorHAnsi"/>
-          <w:szCs w:val="28"/>
-        </w:rPr>
-        <w:t xml:space="preserve">328 </w:t>
-      </w:r>
-      <w:bookmarkEnd w:id="63"/>
-      <w:r>
-        <w:rPr>
-          <w:rFonts w:asciiTheme="minorHAnsi" w:hAnsiTheme="minorHAnsi"/>
-          <w:szCs w:val="28"/>
-        </w:rPr>
-        <w:t>Rate Restriction Verbiage Change</w:t>
-      </w:r>
-      <w:bookmarkEnd w:id="62"/>
+        <w:t xml:space="preserve"> containers</w:t>
+      </w:r>
+      <w:bookmarkEnd w:id="59"/>
     </w:p>
     <w:p>
       <w:pPr>
@@ -9322,7 +9283,7 @@
           <w:szCs w:val="22"/>
         </w:rPr>
       </w:pPr>
-      <w:bookmarkStart w:id="64" w:name="_Toc410125563"/>
+      <w:bookmarkStart w:id="62" w:name="_Toc410125561"/>
       <w:r>
         <w:rPr>
           <w:rFonts w:asciiTheme="minorHAnsi" w:hAnsiTheme="minorHAnsi"/>
@@ -9332,7 +9293,7 @@
         </w:rPr>
         <w:t>Issue</w:t>
       </w:r>
-      <w:bookmarkEnd w:id="64"/>
+      <w:bookmarkEnd w:id="62"/>
     </w:p>
     <w:p>
       <w:pPr>
@@ -9340,6 +9301,265 @@
         <w:ind w:left="720"/>
         <w:rPr>
           <w:rFonts w:asciiTheme="minorHAnsi" w:hAnsiTheme="minorHAnsi"/>
+          <w:sz w:val="22"/>
+          <w:szCs w:val="22"/>
+        </w:rPr>
+      </w:pPr>
+      <w:r>
+        <w:rPr>
+          <w:rFonts w:asciiTheme="minorHAnsi" w:hAnsiTheme="minorHAnsi" w:cs="Helvetica"/>
+          <w:color w:val="333333"/>
+          <w:sz w:val="21"/>
+          <w:szCs w:val="21"/>
+          <w:shd w:val="clear" w:color="auto" w:fill="FFFFFF"/>
+        </w:rPr>
+        <w:t xml:space="preserve">Selected 2 </w:t>
+      </w:r>
+      <w:proofErr w:type="spellStart"/>
+      <w:r>
+        <w:rPr>
+          <w:rFonts w:asciiTheme="minorHAnsi" w:hAnsiTheme="minorHAnsi" w:cs="Helvetica"/>
+          <w:color w:val="333333"/>
+          <w:sz w:val="21"/>
+          <w:szCs w:val="21"/>
+          <w:shd w:val="clear" w:color="auto" w:fill="FFFFFF"/>
+        </w:rPr>
+        <w:t>yd</w:t>
+      </w:r>
+      <w:proofErr w:type="spellEnd"/>
+      <w:r>
+        <w:rPr>
+          <w:rFonts w:asciiTheme="minorHAnsi" w:hAnsiTheme="minorHAnsi" w:cs="Helvetica"/>
+          <w:color w:val="333333"/>
+          <w:sz w:val="21"/>
+          <w:szCs w:val="21"/>
+          <w:shd w:val="clear" w:color="auto" w:fill="FFFFFF"/>
+        </w:rPr>
+        <w:t xml:space="preserve">, checked casters, picked rollout of 0-10 feet. Then changed to 6 yd. Caster field disappeared but the </w:t>
+      </w:r>
+      <w:proofErr w:type="spellStart"/>
+      <w:r>
+        <w:rPr>
+          <w:rFonts w:asciiTheme="minorHAnsi" w:hAnsiTheme="minorHAnsi" w:cs="Helvetica"/>
+          <w:color w:val="333333"/>
+          <w:sz w:val="21"/>
+          <w:szCs w:val="21"/>
+          <w:shd w:val="clear" w:color="auto" w:fill="FFFFFF"/>
+        </w:rPr>
+        <w:t>rolluot</w:t>
+      </w:r>
+      <w:proofErr w:type="spellEnd"/>
+      <w:r>
+        <w:rPr>
+          <w:rFonts w:asciiTheme="minorHAnsi" w:hAnsiTheme="minorHAnsi" w:cs="Helvetica"/>
+          <w:color w:val="333333"/>
+          <w:sz w:val="21"/>
+          <w:szCs w:val="21"/>
+          <w:shd w:val="clear" w:color="auto" w:fill="FFFFFF"/>
+        </w:rPr>
+        <w:t xml:space="preserve"> field remained and I was allowed to move to the next screen. Same for 8 and 10 yd.</w:t>
+      </w:r>
+    </w:p>
+    <w:p>
+      <w:pPr>
+        <w:pStyle w:val="BodyText"/>
+        <w:rPr>
+          <w:rFonts w:asciiTheme="minorHAnsi" w:hAnsiTheme="minorHAnsi"/>
+          <w:b/>
+          <w:sz w:val="22"/>
+          <w:szCs w:val="22"/>
+        </w:rPr>
+      </w:pPr>
+      <w:r>
+        <w:rPr>
+          <w:rFonts w:asciiTheme="minorHAnsi" w:hAnsiTheme="minorHAnsi"/>
+          <w:b/>
+          <w:sz w:val="22"/>
+          <w:szCs w:val="22"/>
+        </w:rPr>
+        <w:t>Design</w:t>
+      </w:r>
+    </w:p>
+    <w:p>
+      <w:pPr>
+        <w:pStyle w:val="NormalWeb"/>
+        <w:shd w:val="clear" w:color="auto" w:fill="FFFFFF"/>
+        <w:spacing w:after="240" w:afterAutospacing="0" w:line="305" w:lineRule="atLeast"/>
+        <w:ind w:left="720"/>
+        <w:rPr>
+          <w:rFonts w:asciiTheme="minorHAnsi" w:hAnsiTheme="minorHAnsi" w:cs="Helvetica"/>
+          <w:color w:val="333333"/>
+          <w:sz w:val="21"/>
+          <w:szCs w:val="21"/>
+        </w:rPr>
+      </w:pPr>
+      <w:r>
+        <w:rPr>
+          <w:rFonts w:asciiTheme="minorHAnsi" w:hAnsiTheme="minorHAnsi" w:cs="Helvetica"/>
+          <w:color w:val="333333"/>
+          <w:sz w:val="21"/>
+          <w:szCs w:val="21"/>
+        </w:rPr>
+        <w:t xml:space="preserve">Rollout is hidden when casters are unchecked and casters are visible for container sizes below 6 yds. In this case when 2 </w:t>
+      </w:r>
+      <w:proofErr w:type="spellStart"/>
+      <w:r>
+        <w:rPr>
+          <w:rFonts w:asciiTheme="minorHAnsi" w:hAnsiTheme="minorHAnsi" w:cs="Helvetica"/>
+          <w:color w:val="333333"/>
+          <w:sz w:val="21"/>
+          <w:szCs w:val="21"/>
+        </w:rPr>
+        <w:t>yd</w:t>
+      </w:r>
+      <w:proofErr w:type="spellEnd"/>
+      <w:r>
+        <w:rPr>
+          <w:rFonts w:asciiTheme="minorHAnsi" w:hAnsiTheme="minorHAnsi" w:cs="Helvetica"/>
+          <w:color w:val="333333"/>
+          <w:sz w:val="21"/>
+          <w:szCs w:val="21"/>
+        </w:rPr>
+        <w:t xml:space="preserve"> was selected and casters was checked, rollout appeared, but when yardage was changed to 6 </w:t>
+      </w:r>
+      <w:proofErr w:type="spellStart"/>
+      <w:r>
+        <w:rPr>
+          <w:rFonts w:asciiTheme="minorHAnsi" w:hAnsiTheme="minorHAnsi" w:cs="Helvetica"/>
+          <w:color w:val="333333"/>
+          <w:sz w:val="21"/>
+          <w:szCs w:val="21"/>
+        </w:rPr>
+        <w:t>yd</w:t>
+      </w:r>
+      <w:proofErr w:type="spellEnd"/>
+      <w:r>
+        <w:rPr>
+          <w:rFonts w:asciiTheme="minorHAnsi" w:hAnsiTheme="minorHAnsi" w:cs="Helvetica"/>
+          <w:color w:val="333333"/>
+          <w:sz w:val="21"/>
+          <w:szCs w:val="21"/>
+        </w:rPr>
+        <w:t xml:space="preserve"> casters disappeared as expected but it stayed checked, hence rollout did not disappear.</w:t>
+      </w:r>
+    </w:p>
+    <w:p>
+      <w:pPr>
+        <w:pStyle w:val="NormalWeb"/>
+        <w:shd w:val="clear" w:color="auto" w:fill="FFFFFF"/>
+        <w:spacing w:before="0" w:beforeAutospacing="0" w:line="305" w:lineRule="atLeast"/>
+        <w:ind w:left="576"/>
+        <w:rPr>
+          <w:rFonts w:asciiTheme="minorHAnsi" w:hAnsiTheme="minorHAnsi" w:cs="Helvetica"/>
+          <w:color w:val="333333"/>
+          <w:sz w:val="21"/>
+          <w:szCs w:val="21"/>
+        </w:rPr>
+      </w:pPr>
+      <w:r>
+        <w:rPr>
+          <w:rFonts w:asciiTheme="minorHAnsi" w:hAnsiTheme="minorHAnsi" w:cs="Helvetica"/>
+          <w:color w:val="333333"/>
+          <w:sz w:val="21"/>
+          <w:szCs w:val="21"/>
+        </w:rPr>
+        <w:t xml:space="preserve">Solution: if casters are selected for a container &lt; 6 </w:t>
+      </w:r>
+      <w:proofErr w:type="spellStart"/>
+      <w:r>
+        <w:rPr>
+          <w:rFonts w:asciiTheme="minorHAnsi" w:hAnsiTheme="minorHAnsi" w:cs="Helvetica"/>
+          <w:color w:val="333333"/>
+          <w:sz w:val="21"/>
+          <w:szCs w:val="21"/>
+        </w:rPr>
+        <w:t>yrds</w:t>
+      </w:r>
+      <w:proofErr w:type="spellEnd"/>
+      <w:r>
+        <w:rPr>
+          <w:rFonts w:asciiTheme="minorHAnsi" w:hAnsiTheme="minorHAnsi" w:cs="Helvetica"/>
+          <w:color w:val="333333"/>
+          <w:sz w:val="21"/>
+          <w:szCs w:val="21"/>
+        </w:rPr>
+        <w:t>, when the container is changed to &gt;= 6 yards hide the casters checkbox and default it to unchecked.</w:t>
+      </w:r>
+    </w:p>
+    <w:p>
+      <w:pPr>
+        <w:pStyle w:val="BodyText"/>
+        <w:rPr>
+          <w:rFonts w:asciiTheme="minorHAnsi" w:hAnsiTheme="minorHAnsi"/>
+        </w:rPr>
+      </w:pPr>
+    </w:p>
+    <w:p>
+      <w:pPr>
+        <w:pStyle w:val="Heading2"/>
+        <w:rPr>
+          <w:rFonts w:asciiTheme="minorHAnsi" w:hAnsiTheme="minorHAnsi"/>
+          <w:szCs w:val="28"/>
+        </w:rPr>
+      </w:pPr>
+      <w:bookmarkStart w:id="63" w:name="_Toc410125562"/>
+      <w:r>
+        <w:rPr>
+          <w:rFonts w:asciiTheme="minorHAnsi" w:hAnsiTheme="minorHAnsi"/>
+          <w:szCs w:val="28"/>
+        </w:rPr>
+        <w:t>#</w:t>
+      </w:r>
+      <w:bookmarkStart w:id="64" w:name="B_328"/>
+      <w:r>
+        <w:rPr>
+          <w:rFonts w:asciiTheme="minorHAnsi" w:hAnsiTheme="minorHAnsi"/>
+          <w:szCs w:val="28"/>
+        </w:rPr>
+        <w:t xml:space="preserve">328 </w:t>
+      </w:r>
+      <w:bookmarkEnd w:id="64"/>
+      <w:r>
+        <w:rPr>
+          <w:rFonts w:asciiTheme="minorHAnsi" w:hAnsiTheme="minorHAnsi"/>
+          <w:szCs w:val="28"/>
+        </w:rPr>
+        <w:t>Rate Restriction Verbiage Change</w:t>
+      </w:r>
+      <w:bookmarkEnd w:id="63"/>
+    </w:p>
+    <w:p>
+      <w:pPr>
+        <w:pStyle w:val="Heading2"/>
+        <w:numPr>
+          <w:ilvl w:val="0"/>
+          <w:numId w:val="0"/>
+        </w:numPr>
+        <w:rPr>
+          <w:rFonts w:asciiTheme="minorHAnsi" w:hAnsiTheme="minorHAnsi"/>
+          <w:i w:val="0"/>
+          <w:sz w:val="22"/>
+          <w:szCs w:val="22"/>
+        </w:rPr>
+      </w:pPr>
+      <w:bookmarkStart w:id="65" w:name="_Toc410125563"/>
+      <w:r>
+        <w:rPr>
+          <w:rFonts w:asciiTheme="minorHAnsi" w:hAnsiTheme="minorHAnsi"/>
+          <w:i w:val="0"/>
+          <w:sz w:val="22"/>
+          <w:szCs w:val="22"/>
+        </w:rPr>
+        <w:t>Issue</w:t>
+      </w:r>
+      <w:bookmarkEnd w:id="65"/>
+    </w:p>
+    <w:p>
+      <w:pPr>
+        <w:pStyle w:val="BodyText"/>
+        <w:ind w:left="720"/>
+        <w:rPr>
+          <w:rFonts w:asciiTheme="minorHAnsi" w:hAnsiTheme="minorHAnsi"/>
           <w:b/>
           <w:sz w:val="22"/>
           <w:szCs w:val="22"/>
@@ -9484,7 +9704,7 @@
           <w:rFonts w:asciiTheme="minorHAnsi" w:hAnsiTheme="minorHAnsi"/>
         </w:rPr>
       </w:pPr>
-      <w:bookmarkStart w:id="65" w:name="_Toc410125564"/>
+      <w:bookmarkStart w:id="66" w:name="_Toc410125564"/>
       <w:proofErr w:type="spellStart"/>
       <w:r>
         <w:rPr>
@@ -9499,7 +9719,7 @@
         </w:rPr>
         <w:t xml:space="preserve"> Interface</w:t>
       </w:r>
-      <w:bookmarkEnd w:id="65"/>
+      <w:bookmarkEnd w:id="66"/>
     </w:p>
     <w:p>
       <w:pPr>
@@ -9517,7 +9737,31 @@
           <w:sz w:val="22"/>
           <w:szCs w:val="22"/>
         </w:rPr>
-        <w:t>No new variable should be need and no existing variables should be repurposed.</w:t>
+        <w:t>No new variable should be need</w:t>
+      </w:r>
+      <w:r>
+        <w:rPr>
+          <w:rFonts w:asciiTheme="minorHAnsi" w:hAnsiTheme="minorHAnsi"/>
+          <w:sz w:val="22"/>
+          <w:szCs w:val="22"/>
+        </w:rPr>
+        <w:t>ed</w:t>
+      </w:r>
+      <w:r>
+        <w:rPr>
+          <w:rFonts w:asciiTheme="minorHAnsi" w:hAnsiTheme="minorHAnsi"/>
+          <w:sz w:val="22"/>
+          <w:szCs w:val="22"/>
+        </w:rPr>
+        <w:t xml:space="preserve"> and no existing </w:t>
+      </w:r>
+      <w:r>
+        <w:rPr>
+          <w:rFonts w:asciiTheme="minorHAnsi" w:hAnsiTheme="minorHAnsi"/>
+          <w:sz w:val="22"/>
+          <w:szCs w:val="22"/>
+        </w:rPr>
+        <w:t>variables should be repurposed for any of the above changes.</w:t>
       </w:r>
     </w:p>
     <w:p>
@@ -9528,14 +9772,14 @@
           <w:rFonts w:asciiTheme="minorHAnsi" w:hAnsiTheme="minorHAnsi"/>
         </w:rPr>
       </w:pPr>
-      <w:bookmarkStart w:id="66" w:name="_Toc410125565"/>
+      <w:bookmarkStart w:id="67" w:name="_Toc410125565"/>
       <w:r>
         <w:rPr>
           <w:rFonts w:asciiTheme="minorHAnsi" w:hAnsiTheme="minorHAnsi"/>
         </w:rPr>
         <w:t>Report Changes</w:t>
       </w:r>
-      <w:bookmarkEnd w:id="66"/>
+      <w:bookmarkEnd w:id="67"/>
     </w:p>
     <w:p>
       <w:pPr>
@@ -9572,14 +9816,15 @@
           <w:rFonts w:asciiTheme="minorHAnsi" w:hAnsiTheme="minorHAnsi"/>
         </w:rPr>
       </w:pPr>
-      <w:bookmarkStart w:id="67" w:name="_Toc410125566"/>
-      <w:r>
-        <w:rPr>
-          <w:rFonts w:asciiTheme="minorHAnsi" w:hAnsiTheme="minorHAnsi"/>
-        </w:rPr>
+      <w:bookmarkStart w:id="68" w:name="_Toc410125566"/>
+      <w:r>
+        <w:rPr>
+          <w:rFonts w:asciiTheme="minorHAnsi" w:hAnsiTheme="minorHAnsi"/>
+        </w:rPr>
+        <w:lastRenderedPageBreak/>
         <w:t>Appendix</w:t>
       </w:r>
-      <w:bookmarkEnd w:id="67"/>
+      <w:bookmarkEnd w:id="68"/>
       <w:r>
         <w:rPr>
           <w:rFonts w:asciiTheme="minorHAnsi" w:hAnsiTheme="minorHAnsi"/>
@@ -9805,7 +10050,7 @@
       <w:rPr>
         <w:noProof/>
       </w:rPr>
-      <w:t>1/27/2015 12:51:38 PM</w:t>
+      <w:t>2/6/2015 7:28:14 AM</w:t>
     </w:r>
     <w:r>
       <w:rPr>
@@ -9868,7 +10113,7 @@
         <w:sz w:val="16"/>
         <w:szCs w:val="16"/>
       </w:rPr>
-      <w:t>7</w:t>
+      <w:t>13</w:t>
     </w:r>
     <w:r>
       <w:rPr>
@@ -12354,6 +12599,119 @@
     </w:lvl>
   </w:abstractNum>
   <w:abstractNum w:abstractNumId="19">
+    <w:nsid w:val="57AA6A46"/>
+    <w:multiLevelType w:val="multilevel"/>
+    <w:tmpl w:val="868063AA"/>
+    <w:lvl w:ilvl="0">
+      <w:start w:val="1"/>
+      <w:numFmt w:val="decimal"/>
+      <w:lvlText w:val="%1."/>
+      <w:lvlJc w:val="left"/>
+      <w:pPr>
+        <w:tabs>
+          <w:tab w:val="num" w:pos="720"/>
+        </w:tabs>
+        <w:ind w:left="720" w:hanging="360"/>
+      </w:pPr>
+    </w:lvl>
+    <w:lvl w:ilvl="1" w:tentative="1">
+      <w:start w:val="1"/>
+      <w:numFmt w:val="decimal"/>
+      <w:lvlText w:val="%2."/>
+      <w:lvlJc w:val="left"/>
+      <w:pPr>
+        <w:tabs>
+          <w:tab w:val="num" w:pos="1440"/>
+        </w:tabs>
+        <w:ind w:left="1440" w:hanging="360"/>
+      </w:pPr>
+    </w:lvl>
+    <w:lvl w:ilvl="2" w:tentative="1">
+      <w:start w:val="1"/>
+      <w:numFmt w:val="decimal"/>
+      <w:lvlText w:val="%3."/>
+      <w:lvlJc w:val="left"/>
+      <w:pPr>
+        <w:tabs>
+          <w:tab w:val="num" w:pos="2160"/>
+        </w:tabs>
+        <w:ind w:left="2160" w:hanging="360"/>
+      </w:pPr>
+    </w:lvl>
+    <w:lvl w:ilvl="3" w:tentative="1">
+      <w:start w:val="1"/>
+      <w:numFmt w:val="decimal"/>
+      <w:lvlText w:val="%4."/>
+      <w:lvlJc w:val="left"/>
+      <w:pPr>
+        <w:tabs>
+          <w:tab w:val="num" w:pos="2880"/>
+        </w:tabs>
+        <w:ind w:left="2880" w:hanging="360"/>
+      </w:pPr>
+    </w:lvl>
+    <w:lvl w:ilvl="4" w:tentative="1">
+      <w:start w:val="1"/>
+      <w:numFmt w:val="decimal"/>
+      <w:lvlText w:val="%5."/>
+      <w:lvlJc w:val="left"/>
+      <w:pPr>
+        <w:tabs>
+          <w:tab w:val="num" w:pos="3600"/>
+        </w:tabs>
+        <w:ind w:left="3600" w:hanging="360"/>
+      </w:pPr>
+    </w:lvl>
+    <w:lvl w:ilvl="5" w:tentative="1">
+      <w:start w:val="1"/>
+      <w:numFmt w:val="decimal"/>
+      <w:lvlText w:val="%6."/>
+      <w:lvlJc w:val="left"/>
+      <w:pPr>
+        <w:tabs>
+          <w:tab w:val="num" w:pos="4320"/>
+        </w:tabs>
+        <w:ind w:left="4320" w:hanging="360"/>
+      </w:pPr>
+    </w:lvl>
+    <w:lvl w:ilvl="6" w:tentative="1">
+      <w:start w:val="1"/>
+      <w:numFmt w:val="decimal"/>
+      <w:lvlText w:val="%7."/>
+      <w:lvlJc w:val="left"/>
+      <w:pPr>
+        <w:tabs>
+          <w:tab w:val="num" w:pos="5040"/>
+        </w:tabs>
+        <w:ind w:left="5040" w:hanging="360"/>
+      </w:pPr>
+    </w:lvl>
+    <w:lvl w:ilvl="7" w:tentative="1">
+      <w:start w:val="1"/>
+      <w:numFmt w:val="decimal"/>
+      <w:lvlText w:val="%8."/>
+      <w:lvlJc w:val="left"/>
+      <w:pPr>
+        <w:tabs>
+          <w:tab w:val="num" w:pos="5760"/>
+        </w:tabs>
+        <w:ind w:left="5760" w:hanging="360"/>
+      </w:pPr>
+    </w:lvl>
+    <w:lvl w:ilvl="8" w:tentative="1">
+      <w:start w:val="1"/>
+      <w:numFmt w:val="decimal"/>
+      <w:lvlText w:val="%9."/>
+      <w:lvlJc w:val="left"/>
+      <w:pPr>
+        <w:tabs>
+          <w:tab w:val="num" w:pos="6480"/>
+        </w:tabs>
+        <w:ind w:left="6480" w:hanging="360"/>
+      </w:pPr>
+    </w:lvl>
+  </w:abstractNum>
+  <w:abstractNum w:abstractNumId="20">
     <w:nsid w:val="62731739"/>
     <w:multiLevelType w:val="hybridMultilevel"/>
     <w:tmpl w:val="E538323E"/>
@@ -12468,7 +12826,7 @@
       </w:pPr>
     </w:lvl>
   </w:abstractNum>
-  <w:abstractNum w:abstractNumId="20">
+  <w:abstractNum w:abstractNumId="21">
     <w:nsid w:val="692739C1"/>
     <w:multiLevelType w:val="multilevel"/>
     <w:tmpl w:val="D29C4D1A"/>
@@ -12617,7 +12975,7 @@
       </w:rPr>
     </w:lvl>
   </w:abstractNum>
-  <w:abstractNum w:abstractNumId="21">
+  <w:abstractNum w:abstractNumId="22">
     <w:nsid w:val="77B1095E"/>
     <w:multiLevelType w:val="hybridMultilevel"/>
     <w:tmpl w:val="23F0008E"/>
@@ -12730,7 +13088,7 @@
       </w:rPr>
     </w:lvl>
   </w:abstractNum>
-  <w:abstractNum w:abstractNumId="22">
+  <w:abstractNum w:abstractNumId="23">
     <w:nsid w:val="7AD74D4C"/>
     <w:multiLevelType w:val="hybridMultilevel"/>
     <w:tmpl w:val="2A406294"/>
@@ -12850,7 +13208,7 @@
     <w:abstractNumId w:val="12"/>
   </w:num>
   <w:num w:numId="3">
-    <w:abstractNumId w:val="19"/>
+    <w:abstractNumId w:val="20"/>
   </w:num>
   <w:num w:numId="4">
     <w:abstractNumId w:val="3"/>
@@ -12874,7 +13232,7 @@
     <w:abstractNumId w:val="2"/>
   </w:num>
   <w:num w:numId="11">
-    <w:abstractNumId w:val="22"/>
+    <w:abstractNumId w:val="23"/>
   </w:num>
   <w:num w:numId="12">
     <w:abstractNumId w:val="8"/>
@@ -12889,13 +13247,13 @@
     <w:abstractNumId w:val="18"/>
   </w:num>
   <w:num w:numId="16">
-    <w:abstractNumId w:val="20"/>
+    <w:abstractNumId w:val="21"/>
   </w:num>
   <w:num w:numId="17">
     <w:abstractNumId w:val="10"/>
   </w:num>
   <w:num w:numId="18">
-    <w:abstractNumId w:val="21"/>
+    <w:abstractNumId w:val="22"/>
   </w:num>
   <w:num w:numId="19">
     <w:abstractNumId w:val="9"/>
@@ -12911,6 +13269,9 @@
   </w:num>
   <w:num w:numId="23">
     <w:abstractNumId w:val="14"/>
+  </w:num>
+  <w:num w:numId="24">
+    <w:abstractNumId w:val="19"/>
   </w:num>
   <w:numIdMacAtCleanup w:val="15"/>
 </w:numbering>
@@ -14134,21 +14495,12 @@
 </file>
 
 <file path=customXml/item1.xml><?xml version="1.0" encoding="utf-8"?>
-<?mso-contentType ?>
-<FormTemplates xmlns="http://schemas.microsoft.com/sharepoint/v3/contenttype/forms">
-  <Display>DocumentLibraryForm</Display>
-  <Edit>DocumentLibraryForm</Edit>
-  <New>DocumentLibraryForm</New>
-</FormTemplates>
-</file>
-
-<file path=customXml/item2.xml><?xml version="1.0" encoding="utf-8"?>
 <p:properties xmlns:p="http://schemas.microsoft.com/office/2006/metadata/properties" xmlns:xsi="http://www.w3.org/2001/XMLSchema-instance">
   <documentManagement/>
 </p:properties>
 </file>
 
-<file path=customXml/item3.xml><?xml version="1.0" encoding="utf-8"?>
+<file path=customXml/item2.xml><?xml version="1.0" encoding="utf-8"?>
 <ct:contentTypeSchema xmlns:ct="http://schemas.microsoft.com/office/2006/metadata/contentType" xmlns:ma="http://schemas.microsoft.com/office/2006/metadata/properties/metaAttributes" ct:_="" ma:_="" ma:contentTypeName="Document" ma:contentTypeID="0x01010007B1D441ADEC8642ABD94220A12323FC" ma:contentTypeVersion="0" ma:contentTypeDescription="Create a new document." ma:contentTypeScope="" ma:versionID="004e9817178017d7dbe120b842248b7f">
   <xsd:schema xmlns:xsd="http://www.w3.org/2001/XMLSchema" xmlns:xs="http://www.w3.org/2001/XMLSchema" xmlns:p="http://schemas.microsoft.com/office/2006/metadata/properties" targetNamespace="http://schemas.microsoft.com/office/2006/metadata/properties" ma:root="true" ma:fieldsID="c64490b4aec6201516c3a874156f37b2">
     <xsd:element name="properties">
@@ -14262,19 +14614,20 @@
 </ct:contentTypeSchema>
 </file>
 
+<file path=customXml/item3.xml><?xml version="1.0" encoding="utf-8"?>
+<?mso-contentType ?>
+<FormTemplates xmlns="http://schemas.microsoft.com/sharepoint/v3/contenttype/forms">
+  <Display>DocumentLibraryForm</Display>
+  <Edit>DocumentLibraryForm</Edit>
+  <New>DocumentLibraryForm</New>
+</FormTemplates>
+</file>
+
 <file path=customXml/item4.xml><?xml version="1.0" encoding="utf-8"?>
 <b:Sources xmlns:b="http://schemas.openxmlformats.org/officeDocument/2006/bibliography" xmlns="http://schemas.openxmlformats.org/officeDocument/2006/bibliography" SelectedStyle="\APA.XSL" StyleName="APA"/>
 </file>
 
 <file path=customXml/itemProps1.xml><?xml version="1.0" encoding="utf-8"?>
-<ds:datastoreItem xmlns:ds="http://schemas.openxmlformats.org/officeDocument/2006/customXml" ds:itemID="{3CBB50F0-8F85-42BF-AC23-9DA2DC66E259}">
-  <ds:schemaRefs>
-    <ds:schemaRef ds:uri="http://schemas.microsoft.com/sharepoint/v3/contenttype/forms"/>
-  </ds:schemaRefs>
-</ds:datastoreItem>
-</file>
-
-<file path=customXml/itemProps2.xml><?xml version="1.0" encoding="utf-8"?>
 <ds:datastoreItem xmlns:ds="http://schemas.openxmlformats.org/officeDocument/2006/customXml" ds:itemID="{E5265DE5-3E8E-4120-8280-8EC419E03148}">
   <ds:schemaRefs>
     <ds:schemaRef ds:uri="http://schemas.microsoft.com/office/2006/metadata/properties"/>
@@ -14282,7 +14635,7 @@
 </ds:datastoreItem>
 </file>
 
-<file path=customXml/itemProps3.xml><?xml version="1.0" encoding="utf-8"?>
+<file path=customXml/itemProps2.xml><?xml version="1.0" encoding="utf-8"?>
 <ds:datastoreItem xmlns:ds="http://schemas.openxmlformats.org/officeDocument/2006/customXml" ds:itemID="{BA7BD11F-C275-40DD-82C9-C791F093B530}">
   <ds:schemaRefs>
     <ds:schemaRef ds:uri="http://schemas.microsoft.com/office/2006/metadata/contentType"/>
@@ -14298,8 +14651,16 @@
 </ds:datastoreItem>
 </file>
 
+<file path=customXml/itemProps3.xml><?xml version="1.0" encoding="utf-8"?>
+<ds:datastoreItem xmlns:ds="http://schemas.openxmlformats.org/officeDocument/2006/customXml" ds:itemID="{3CBB50F0-8F85-42BF-AC23-9DA2DC66E259}">
+  <ds:schemaRefs>
+    <ds:schemaRef ds:uri="http://schemas.microsoft.com/sharepoint/v3/contenttype/forms"/>
+  </ds:schemaRefs>
+</ds:datastoreItem>
+</file>
+
 <file path=customXml/itemProps4.xml><?xml version="1.0" encoding="utf-8"?>
-<ds:datastoreItem xmlns:ds="http://schemas.openxmlformats.org/officeDocument/2006/customXml" ds:itemID="{77F12BF0-46EA-4924-9EEF-333AFDB21F84}">
+<ds:datastoreItem xmlns:ds="http://schemas.openxmlformats.org/officeDocument/2006/customXml" ds:itemID="{6A13B722-D1E5-4692-9EE9-AD6ECCB1776F}">
   <ds:schemaRefs>
     <ds:schemaRef ds:uri="http://schemas.openxmlformats.org/officeDocument/2006/bibliography"/>
   </ds:schemaRefs>

</xml_diff>